<commit_message>
Cap nhap lai file
</commit_message>
<xml_diff>
--- a/Báo-cáo-bài-tập-lớn-1.docx
+++ b/Báo-cáo-bài-tập-lớn-1.docx
@@ -112,7 +112,25 @@
         <w:t>khoa</w:t>
       </w:r>
       <w:r>
-        <w:t>, cho phép người đọc đăng ký thành viên để chia sẻ thông tin,…</w:t>
+        <w:t xml:space="preserve">, </w:t>
+      </w:r>
+      <w:r>
+        <w:t xml:space="preserve">cung cấp hình thức xét tuyển học bạ online và xem ngành xét tuyển cho các thí sinh có nguyện vọng, đồng thời </w:t>
+      </w:r>
+      <w:r>
+        <w:t xml:space="preserve">cho phép người </w:t>
+      </w:r>
+      <w:r>
+        <w:t>dùng</w:t>
+      </w:r>
+      <w:r>
+        <w:t xml:space="preserve"> đăng ký thành viên để</w:t>
+      </w:r>
+      <w:r>
+        <w:t xml:space="preserve"> tăng tính bảo mật của người dùng</w:t>
+      </w:r>
+      <w:r>
+        <w:t>,…</w:t>
       </w:r>
       <w:r>
         <w:t xml:space="preserve"> </w:t>
@@ -648,6 +666,7 @@
           <w:b/>
           <w:bCs/>
         </w:rPr>
+        <w:lastRenderedPageBreak/>
         <w:t>3. Lược đồ CSDL và chi tiết các bảng</w:t>
       </w:r>
     </w:p>
@@ -6033,6 +6052,7 @@
         <w:rPr>
           <w:b/>
           <w:bCs/>
+          <w:noProof/>
           <w:sz w:val="28"/>
           <w:szCs w:val="28"/>
           <w:lang w:val="en-GB"/>

</xml_diff>